<commit_message>
Add lembar permintaan placeholder fix and tests
Implemented robust placeholder replacement for lembar_permintaan templates, including flattening of item data for indexed placeholders. Updated document generation and data collection logic, added helper and test scripts, and provided comprehensive documentation and usage guides. Modified and added relevant files to support the new workflow and ensure all placeholders are correctly replaced in generated documents.
</commit_message>
<xml_diff>
--- a/templates/word/bukti_serah_terima_um.docx
+++ b/templates/word/bukti_serah_terima_um.docx
@@ -4,50 +4,133 @@
   <w:body>
     <w:p>
       <w:pPr>
-        <w:pStyle w:val="Title"/>
         <w:jc w:val="center"/>
       </w:pPr>
       <w:r>
+        <w:rPr>
+          <w:b/>
+          <w:sz w:val="28"/>
+        </w:rPr>
         <w:t>BUKTI SERAH TERIMA UANG MUKA</w:t>
+      </w:r>
+    </w:p>
+    <w:p>
+      <w:pPr>
+        <w:jc w:val="center"/>
+      </w:pPr>
+      <w:r>
+        <w:rPr>
+          <w:sz w:val="22"/>
+        </w:rPr>
+        <w:t>{{satker_nama}}</w:t>
       </w:r>
     </w:p>
     <w:p/>
     <w:p>
       <w:r>
-        <w:t>Pada hari ini {{hari}}, tanggal {{tanggal_serah_terima}}, telah dilakukan serah terima uang muka kegiatan:</w:t>
+        <w:t>Nomor: {{nomor_bukti}}</w:t>
+      </w:r>
+    </w:p>
+    <w:p>
+      <w:r>
+        <w:t>Tanggal: {{tanggal_bukti:tanggal_long}}</w:t>
+      </w:r>
+    </w:p>
+    <w:p/>
+    <w:tbl>
+      <w:tblPr>
+        <w:tblStyle w:val="LightGrid-Accent1"/>
+        <w:tblW w:type="auto" w:w="0"/>
+        <w:tblLook w:firstColumn="1" w:firstRow="1" w:lastColumn="0" w:lastRow="0" w:noHBand="0" w:noVBand="1" w:val="04A0"/>
+      </w:tblPr>
+      <w:tblGrid>
+        <w:gridCol w:w="4320"/>
+        <w:gridCol w:w="4320"/>
+      </w:tblGrid>
+      <w:tr>
+        <w:tc>
+          <w:tcPr>
+            <w:tcW w:type="dxa" w:w="4320"/>
+          </w:tcPr>
+          <w:p>
+            <w:r>
+              <w:t>Paket Pekerjaan</w:t>
+            </w:r>
+          </w:p>
+        </w:tc>
+        <w:tc>
+          <w:tcPr>
+            <w:tcW w:type="dxa" w:w="4320"/>
+          </w:tcPr>
+          <w:p>
+            <w:r>
+              <w:t>{{nama_paket}}</w:t>
+            </w:r>
+          </w:p>
+        </w:tc>
+      </w:tr>
+      <w:tr>
+        <w:tc>
+          <w:tcPr>
+            <w:tcW w:type="dxa" w:w="4320"/>
+          </w:tcPr>
+          <w:p>
+            <w:r>
+              <w:t>Penyedia</w:t>
+            </w:r>
+          </w:p>
+        </w:tc>
+        <w:tc>
+          <w:tcPr>
+            <w:tcW w:type="dxa" w:w="4320"/>
+          </w:tcPr>
+          <w:p>
+            <w:r>
+              <w:t>{{penyedia_nama}}</w:t>
+            </w:r>
+          </w:p>
+        </w:tc>
+      </w:tr>
+      <w:tr>
+        <w:tc>
+          <w:tcPr>
+            <w:tcW w:type="dxa" w:w="4320"/>
+          </w:tcPr>
+          <w:p>
+            <w:r>
+              <w:t>Jumlah Uang Muka</w:t>
+            </w:r>
+          </w:p>
+        </w:tc>
+        <w:tc>
+          <w:tcPr>
+            <w:tcW w:type="dxa" w:w="4320"/>
+          </w:tcPr>
+          <w:p>
+            <w:r>
+              <w:t>{{jumlah_um:rupiah}}</w:t>
+            </w:r>
+          </w:p>
+        </w:tc>
+      </w:tr>
+    </w:tbl>
+    <w:p/>
+    <w:p>
+      <w:r>
+        <w:t>Bahwa telah diterima uang muka sebesar {{jumlah_um:terbilang}} ({{jumlah_um:rupiah}}) untuk paket {{nama_paket}}.</w:t>
       </w:r>
     </w:p>
     <w:p/>
     <w:p>
       <w:r>
-        <w:t>Nama Kegiatan: {{nama_kegiatan}}</w:t>
-      </w:r>
-    </w:p>
-    <w:p>
-      <w:r>
-        <w:t>Jumlah Uang: {{uang_muka:rupiah}}</w:t>
-      </w:r>
-    </w:p>
-    <w:p>
-      <w:r>
-        <w:t>Terbilang: {{uang_muka:terbilang}}</w:t>
+        <w:t>Penyedia:</w:t>
       </w:r>
     </w:p>
     <w:p/>
-    <w:p>
-      <w:r>
-        <w:t>Yang Menyerahkan: {{bendahara_nama}}</w:t>
-      </w:r>
-    </w:p>
-    <w:p>
-      <w:r>
-        <w:t>Yang Menerima: {{penerima_nama}}</w:t>
-      </w:r>
-    </w:p>
     <w:p/>
     <w:p>
       <w:r>
-        <w:t>Demikian bukti serah terima ini dibuat.</w:t>
+        <w:t>({{penyedia_nama}})</w:t>
       </w:r>
     </w:p>
     <w:sectPr>

</xml_diff>